<commit_message>
adding year specific relational data for years 2010-2021. also some clean up and renaming of data in 2022-2025 folders. updated relational_dataREADME to reflect these changes
</commit_message>
<xml_diff>
--- a/relational_data/relational_data_README.docx
+++ b/relational_data/relational_data_README.docx
@@ -72,6 +72,227 @@
         <w:t>Changes that are new to 2025 are highlighted in yellow.</w:t>
       </w:r>
     </w:p>
+    <w:p/>
+    <w:p/>
+    <w:p>
+      <w:pPr>
+        <w:rPr>
+          <w:b/>
+          <w:bCs/>
+        </w:rPr>
+      </w:pPr>
+      <w:r>
+        <w:rPr>
+          <w:b/>
+          <w:bCs/>
+        </w:rPr>
+        <w:t>File Organization</w:t>
+      </w:r>
+    </w:p>
+    <w:p>
+      <w:r>
+        <w:t xml:space="preserve">The relational datasets are organized into two groups within the </w:t>
+      </w:r>
+      <w:proofErr w:type="spellStart"/>
+      <w:r>
+        <w:rPr>
+          <w:b/>
+          <w:bCs/>
+        </w:rPr>
+        <w:t>relational_data</w:t>
+      </w:r>
+      <w:proofErr w:type="spellEnd"/>
+      <w:r>
+        <w:t xml:space="preserve"> folder:</w:t>
+      </w:r>
+    </w:p>
+    <w:p>
+      <w:pPr>
+        <w:numPr>
+          <w:ilvl w:val="0"/>
+          <w:numId w:val="44"/>
+        </w:numPr>
+      </w:pPr>
+      <w:r>
+        <w:rPr>
+          <w:b/>
+          <w:bCs/>
+        </w:rPr>
+        <w:t xml:space="preserve">General Information Files (root of </w:t>
+      </w:r>
+      <w:proofErr w:type="spellStart"/>
+      <w:r>
+        <w:rPr>
+          <w:b/>
+          <w:bCs/>
+        </w:rPr>
+        <w:t>relational_data</w:t>
+      </w:r>
+      <w:proofErr w:type="spellEnd"/>
+      <w:r>
+        <w:rPr>
+          <w:b/>
+          <w:bCs/>
+        </w:rPr>
+        <w:t>)</w:t>
+      </w:r>
+    </w:p>
+    <w:p>
+      <w:pPr>
+        <w:numPr>
+          <w:ilvl w:val="1"/>
+          <w:numId w:val="44"/>
+        </w:numPr>
+      </w:pPr>
+      <w:r>
+        <w:t xml:space="preserve">These CSVs contain general information, text fields, definitions, and metadata (e.g., </w:t>
+      </w:r>
+      <w:proofErr w:type="spellStart"/>
+      <w:r>
+        <w:rPr>
+          <w:i/>
+          <w:iCs/>
+        </w:rPr>
+        <w:t>t_category</w:t>
+      </w:r>
+      <w:proofErr w:type="spellEnd"/>
+      <w:r>
+        <w:t xml:space="preserve">, </w:t>
+      </w:r>
+      <w:proofErr w:type="spellStart"/>
+      <w:r>
+        <w:rPr>
+          <w:i/>
+          <w:iCs/>
+        </w:rPr>
+        <w:t>t_factor</w:t>
+      </w:r>
+      <w:proofErr w:type="spellEnd"/>
+      <w:r>
+        <w:t xml:space="preserve">, </w:t>
+      </w:r>
+      <w:proofErr w:type="spellStart"/>
+      <w:r>
+        <w:rPr>
+          <w:i/>
+          <w:iCs/>
+        </w:rPr>
+        <w:t>t_focus_area</w:t>
+      </w:r>
+      <w:proofErr w:type="spellEnd"/>
+      <w:r>
+        <w:t xml:space="preserve">, </w:t>
+      </w:r>
+      <w:proofErr w:type="spellStart"/>
+      <w:r>
+        <w:rPr>
+          <w:i/>
+          <w:iCs/>
+        </w:rPr>
+        <w:t>t_measure</w:t>
+      </w:r>
+      <w:proofErr w:type="spellEnd"/>
+      <w:r>
+        <w:t>, etc.).</w:t>
+      </w:r>
+    </w:p>
+    <w:p>
+      <w:pPr>
+        <w:numPr>
+          <w:ilvl w:val="1"/>
+          <w:numId w:val="44"/>
+        </w:numPr>
+      </w:pPr>
+      <w:r>
+        <w:t>They do not contain county- or state-specific ranking results.</w:t>
+      </w:r>
+    </w:p>
+    <w:p>
+      <w:pPr>
+        <w:numPr>
+          <w:ilvl w:val="1"/>
+          <w:numId w:val="44"/>
+        </w:numPr>
+      </w:pPr>
+      <w:r>
+        <w:t>These files are not year-specific but may contain a year field as part of their structure for reference.</w:t>
+      </w:r>
+    </w:p>
+    <w:p>
+      <w:pPr>
+        <w:numPr>
+          <w:ilvl w:val="0"/>
+          <w:numId w:val="44"/>
+        </w:numPr>
+      </w:pPr>
+      <w:r>
+        <w:rPr>
+          <w:b/>
+          <w:bCs/>
+        </w:rPr>
+        <w:t xml:space="preserve">Data Files (year-specific subfolders inside </w:t>
+      </w:r>
+      <w:proofErr w:type="spellStart"/>
+      <w:r>
+        <w:rPr>
+          <w:b/>
+          <w:bCs/>
+        </w:rPr>
+        <w:t>relational_data</w:t>
+      </w:r>
+      <w:proofErr w:type="spellEnd"/>
+      <w:r>
+        <w:rPr>
+          <w:b/>
+          <w:bCs/>
+        </w:rPr>
+        <w:t>)</w:t>
+      </w:r>
+    </w:p>
+    <w:p>
+      <w:pPr>
+        <w:numPr>
+          <w:ilvl w:val="1"/>
+          <w:numId w:val="44"/>
+        </w:numPr>
+      </w:pPr>
+      <w:r>
+        <w:t>These CSVs contain the actual ranking results and measure values for counties and states.</w:t>
+      </w:r>
+    </w:p>
+    <w:p>
+      <w:pPr>
+        <w:numPr>
+          <w:ilvl w:val="1"/>
+          <w:numId w:val="44"/>
+        </w:numPr>
+      </w:pPr>
+      <w:r>
+        <w:t xml:space="preserve">Each dataset is split by year, and the resulting CSVs are saved in subfolders named by year (e.g., </w:t>
+      </w:r>
+      <w:proofErr w:type="spellStart"/>
+      <w:r>
+        <w:t>relational_data</w:t>
+      </w:r>
+      <w:proofErr w:type="spellEnd"/>
+      <w:r>
+        <w:t>/2024/t_measure_data_2024.csv).</w:t>
+      </w:r>
+    </w:p>
+    <w:p>
+      <w:pPr>
+        <w:numPr>
+          <w:ilvl w:val="1"/>
+          <w:numId w:val="44"/>
+        </w:numPr>
+      </w:pPr>
+      <w:r>
+        <w:t>This organization ensures that data files are grouped by the year they represent, while general information files remain accessible in a single location.</w:t>
+      </w:r>
+    </w:p>
+    <w:p/>
+    <w:p/>
+    <w:p/>
     <w:p>
       <w:pPr>
         <w:pStyle w:val="Heading1"/>
@@ -161,6 +382,7 @@
         <w:pStyle w:val="Heading2"/>
       </w:pPr>
       <w:r>
+        <w:lastRenderedPageBreak/>
         <w:t>Text</w:t>
       </w:r>
     </w:p>
@@ -12385,6 +12607,123 @@
     </w:lvl>
   </w:abstractNum>
   <w:abstractNum w:abstractNumId="18" w15:restartNumberingAfterBreak="0">
+    <w:nsid w:val="14F070E9"/>
+    <w:multiLevelType w:val="multilevel"/>
+    <w:tmpl w:val="B41C1972"/>
+    <w:lvl w:ilvl="0">
+      <w:start w:val="1"/>
+      <w:numFmt w:val="decimal"/>
+      <w:lvlText w:val="%1."/>
+      <w:lvlJc w:val="left"/>
+      <w:pPr>
+        <w:tabs>
+          <w:tab w:val="num" w:pos="720"/>
+        </w:tabs>
+        <w:ind w:left="720" w:hanging="360"/>
+      </w:pPr>
+    </w:lvl>
+    <w:lvl w:ilvl="1">
+      <w:start w:val="1"/>
+      <w:numFmt w:val="bullet"/>
+      <w:lvlText w:val="o"/>
+      <w:lvlJc w:val="left"/>
+      <w:pPr>
+        <w:tabs>
+          <w:tab w:val="num" w:pos="1440"/>
+        </w:tabs>
+        <w:ind w:left="1440" w:hanging="360"/>
+      </w:pPr>
+      <w:rPr>
+        <w:rFonts w:ascii="Courier New" w:hAnsi="Courier New" w:hint="default"/>
+        <w:sz w:val="20"/>
+      </w:rPr>
+    </w:lvl>
+    <w:lvl w:ilvl="2" w:tentative="1">
+      <w:start w:val="1"/>
+      <w:numFmt w:val="decimal"/>
+      <w:lvlText w:val="%3."/>
+      <w:lvlJc w:val="left"/>
+      <w:pPr>
+        <w:tabs>
+          <w:tab w:val="num" w:pos="2160"/>
+        </w:tabs>
+        <w:ind w:left="2160" w:hanging="360"/>
+      </w:pPr>
+    </w:lvl>
+    <w:lvl w:ilvl="3" w:tentative="1">
+      <w:start w:val="1"/>
+      <w:numFmt w:val="decimal"/>
+      <w:lvlText w:val="%4."/>
+      <w:lvlJc w:val="left"/>
+      <w:pPr>
+        <w:tabs>
+          <w:tab w:val="num" w:pos="2880"/>
+        </w:tabs>
+        <w:ind w:left="2880" w:hanging="360"/>
+      </w:pPr>
+    </w:lvl>
+    <w:lvl w:ilvl="4" w:tentative="1">
+      <w:start w:val="1"/>
+      <w:numFmt w:val="decimal"/>
+      <w:lvlText w:val="%5."/>
+      <w:lvlJc w:val="left"/>
+      <w:pPr>
+        <w:tabs>
+          <w:tab w:val="num" w:pos="3600"/>
+        </w:tabs>
+        <w:ind w:left="3600" w:hanging="360"/>
+      </w:pPr>
+    </w:lvl>
+    <w:lvl w:ilvl="5" w:tentative="1">
+      <w:start w:val="1"/>
+      <w:numFmt w:val="decimal"/>
+      <w:lvlText w:val="%6."/>
+      <w:lvlJc w:val="left"/>
+      <w:pPr>
+        <w:tabs>
+          <w:tab w:val="num" w:pos="4320"/>
+        </w:tabs>
+        <w:ind w:left="4320" w:hanging="360"/>
+      </w:pPr>
+    </w:lvl>
+    <w:lvl w:ilvl="6" w:tentative="1">
+      <w:start w:val="1"/>
+      <w:numFmt w:val="decimal"/>
+      <w:lvlText w:val="%7."/>
+      <w:lvlJc w:val="left"/>
+      <w:pPr>
+        <w:tabs>
+          <w:tab w:val="num" w:pos="5040"/>
+        </w:tabs>
+        <w:ind w:left="5040" w:hanging="360"/>
+      </w:pPr>
+    </w:lvl>
+    <w:lvl w:ilvl="7" w:tentative="1">
+      <w:start w:val="1"/>
+      <w:numFmt w:val="decimal"/>
+      <w:lvlText w:val="%8."/>
+      <w:lvlJc w:val="left"/>
+      <w:pPr>
+        <w:tabs>
+          <w:tab w:val="num" w:pos="5760"/>
+        </w:tabs>
+        <w:ind w:left="5760" w:hanging="360"/>
+      </w:pPr>
+    </w:lvl>
+    <w:lvl w:ilvl="8" w:tentative="1">
+      <w:start w:val="1"/>
+      <w:numFmt w:val="decimal"/>
+      <w:lvlText w:val="%9."/>
+      <w:lvlJc w:val="left"/>
+      <w:pPr>
+        <w:tabs>
+          <w:tab w:val="num" w:pos="6480"/>
+        </w:tabs>
+        <w:ind w:left="6480" w:hanging="360"/>
+      </w:pPr>
+    </w:lvl>
+  </w:abstractNum>
+  <w:abstractNum w:abstractNumId="19" w15:restartNumberingAfterBreak="0">
     <w:nsid w:val="1D3C38DE"/>
     <w:multiLevelType w:val="multilevel"/>
     <w:tmpl w:val="E46EE42C"/>
@@ -12477,7 +12816,7 @@
       </w:pPr>
     </w:lvl>
   </w:abstractNum>
-  <w:abstractNum w:abstractNumId="19" w15:restartNumberingAfterBreak="0">
+  <w:abstractNum w:abstractNumId="20" w15:restartNumberingAfterBreak="0">
     <w:nsid w:val="1E196E01"/>
     <w:multiLevelType w:val="multilevel"/>
     <w:tmpl w:val="8D00D86C"/>
@@ -12590,7 +12929,7 @@
       </w:rPr>
     </w:lvl>
   </w:abstractNum>
-  <w:abstractNum w:abstractNumId="20" w15:restartNumberingAfterBreak="0">
+  <w:abstractNum w:abstractNumId="21" w15:restartNumberingAfterBreak="0">
     <w:nsid w:val="1ECB036A"/>
     <w:multiLevelType w:val="hybridMultilevel"/>
     <w:tmpl w:val="6532BB72"/>
@@ -12709,7 +13048,7 @@
       </w:rPr>
     </w:lvl>
   </w:abstractNum>
-  <w:abstractNum w:abstractNumId="21" w15:restartNumberingAfterBreak="0">
+  <w:abstractNum w:abstractNumId="22" w15:restartNumberingAfterBreak="0">
     <w:nsid w:val="267E7BED"/>
     <w:multiLevelType w:val="hybridMultilevel"/>
     <w:tmpl w:val="1CA422E8"/>
@@ -12822,7 +13161,7 @@
       </w:rPr>
     </w:lvl>
   </w:abstractNum>
-  <w:abstractNum w:abstractNumId="22" w15:restartNumberingAfterBreak="0">
+  <w:abstractNum w:abstractNumId="23" w15:restartNumberingAfterBreak="0">
     <w:nsid w:val="2B2B4C01"/>
     <w:multiLevelType w:val="multilevel"/>
     <w:tmpl w:val="8C763394"/>
@@ -12935,7 +13274,7 @@
       </w:rPr>
     </w:lvl>
   </w:abstractNum>
-  <w:abstractNum w:abstractNumId="23" w15:restartNumberingAfterBreak="0">
+  <w:abstractNum w:abstractNumId="24" w15:restartNumberingAfterBreak="0">
     <w:nsid w:val="2B61706E"/>
     <w:multiLevelType w:val="multilevel"/>
     <w:tmpl w:val="42EE198E"/>
@@ -13054,7 +13393,7 @@
       </w:rPr>
     </w:lvl>
   </w:abstractNum>
-  <w:abstractNum w:abstractNumId="24" w15:restartNumberingAfterBreak="0">
+  <w:abstractNum w:abstractNumId="25" w15:restartNumberingAfterBreak="0">
     <w:nsid w:val="366C011F"/>
     <w:multiLevelType w:val="hybridMultilevel"/>
     <w:tmpl w:val="50DEB97C"/>
@@ -13167,7 +13506,7 @@
       </w:rPr>
     </w:lvl>
   </w:abstractNum>
-  <w:abstractNum w:abstractNumId="25" w15:restartNumberingAfterBreak="0">
+  <w:abstractNum w:abstractNumId="26" w15:restartNumberingAfterBreak="0">
     <w:nsid w:val="37904242"/>
     <w:multiLevelType w:val="hybridMultilevel"/>
     <w:tmpl w:val="3A1A46C4"/>
@@ -13280,7 +13619,7 @@
       </w:rPr>
     </w:lvl>
   </w:abstractNum>
-  <w:abstractNum w:abstractNumId="26" w15:restartNumberingAfterBreak="0">
+  <w:abstractNum w:abstractNumId="27" w15:restartNumberingAfterBreak="0">
     <w:nsid w:val="3B492C6B"/>
     <w:multiLevelType w:val="multilevel"/>
     <w:tmpl w:val="B3AA2BAE"/>
@@ -13393,7 +13732,7 @@
       </w:rPr>
     </w:lvl>
   </w:abstractNum>
-  <w:abstractNum w:abstractNumId="27" w15:restartNumberingAfterBreak="0">
+  <w:abstractNum w:abstractNumId="28" w15:restartNumberingAfterBreak="0">
     <w:nsid w:val="3CD60BD7"/>
     <w:multiLevelType w:val="multilevel"/>
     <w:tmpl w:val="7004ADBE"/>
@@ -13486,7 +13825,7 @@
       </w:pPr>
     </w:lvl>
   </w:abstractNum>
-  <w:abstractNum w:abstractNumId="28" w15:restartNumberingAfterBreak="0">
+  <w:abstractNum w:abstractNumId="29" w15:restartNumberingAfterBreak="0">
     <w:nsid w:val="3FBF4BAC"/>
     <w:multiLevelType w:val="multilevel"/>
     <w:tmpl w:val="42EE198E"/>
@@ -13605,7 +13944,7 @@
       </w:rPr>
     </w:lvl>
   </w:abstractNum>
-  <w:abstractNum w:abstractNumId="29" w15:restartNumberingAfterBreak="0">
+  <w:abstractNum w:abstractNumId="30" w15:restartNumberingAfterBreak="0">
     <w:nsid w:val="4045518B"/>
     <w:multiLevelType w:val="hybridMultilevel"/>
     <w:tmpl w:val="01381C80"/>
@@ -13724,7 +14063,7 @@
       </w:rPr>
     </w:lvl>
   </w:abstractNum>
-  <w:abstractNum w:abstractNumId="30" w15:restartNumberingAfterBreak="0">
+  <w:abstractNum w:abstractNumId="31" w15:restartNumberingAfterBreak="0">
     <w:nsid w:val="42DC451E"/>
     <w:multiLevelType w:val="hybridMultilevel"/>
     <w:tmpl w:val="B3AA2BAE"/>
@@ -13837,7 +14176,7 @@
       </w:rPr>
     </w:lvl>
   </w:abstractNum>
-  <w:abstractNum w:abstractNumId="31" w15:restartNumberingAfterBreak="0">
+  <w:abstractNum w:abstractNumId="32" w15:restartNumberingAfterBreak="0">
     <w:nsid w:val="529E49AF"/>
     <w:multiLevelType w:val="hybridMultilevel"/>
     <w:tmpl w:val="FA4A9D6C"/>
@@ -13951,7 +14290,7 @@
       </w:rPr>
     </w:lvl>
   </w:abstractNum>
-  <w:abstractNum w:abstractNumId="32" w15:restartNumberingAfterBreak="0">
+  <w:abstractNum w:abstractNumId="33" w15:restartNumberingAfterBreak="0">
     <w:nsid w:val="54B02683"/>
     <w:multiLevelType w:val="multilevel"/>
     <w:tmpl w:val="1CA422E8"/>
@@ -14064,7 +14403,7 @@
       </w:rPr>
     </w:lvl>
   </w:abstractNum>
-  <w:abstractNum w:abstractNumId="33" w15:restartNumberingAfterBreak="0">
+  <w:abstractNum w:abstractNumId="34" w15:restartNumberingAfterBreak="0">
     <w:nsid w:val="59765F64"/>
     <w:multiLevelType w:val="multilevel"/>
     <w:tmpl w:val="B3E4B4F8"/>
@@ -14157,7 +14496,7 @@
       </w:pPr>
     </w:lvl>
   </w:abstractNum>
-  <w:abstractNum w:abstractNumId="34" w15:restartNumberingAfterBreak="0">
+  <w:abstractNum w:abstractNumId="35" w15:restartNumberingAfterBreak="0">
     <w:nsid w:val="5CCD5D3D"/>
     <w:multiLevelType w:val="multilevel"/>
     <w:tmpl w:val="6532BB72"/>
@@ -14276,7 +14615,7 @@
       </w:rPr>
     </w:lvl>
   </w:abstractNum>
-  <w:abstractNum w:abstractNumId="35" w15:restartNumberingAfterBreak="0">
+  <w:abstractNum w:abstractNumId="36" w15:restartNumberingAfterBreak="0">
     <w:nsid w:val="5DA25F53"/>
     <w:multiLevelType w:val="hybridMultilevel"/>
     <w:tmpl w:val="77D8185A"/>
@@ -14395,7 +14734,7 @@
       </w:rPr>
     </w:lvl>
   </w:abstractNum>
-  <w:abstractNum w:abstractNumId="36" w15:restartNumberingAfterBreak="0">
+  <w:abstractNum w:abstractNumId="37" w15:restartNumberingAfterBreak="0">
     <w:nsid w:val="624F2E30"/>
     <w:multiLevelType w:val="multilevel"/>
     <w:tmpl w:val="77D8185A"/>
@@ -14514,7 +14853,7 @@
       </w:rPr>
     </w:lvl>
   </w:abstractNum>
-  <w:abstractNum w:abstractNumId="37" w15:restartNumberingAfterBreak="0">
+  <w:abstractNum w:abstractNumId="38" w15:restartNumberingAfterBreak="0">
     <w:nsid w:val="65ED0C8A"/>
     <w:multiLevelType w:val="hybridMultilevel"/>
     <w:tmpl w:val="72FA6142"/>
@@ -14633,7 +14972,7 @@
       </w:rPr>
     </w:lvl>
   </w:abstractNum>
-  <w:abstractNum w:abstractNumId="38" w15:restartNumberingAfterBreak="0">
+  <w:abstractNum w:abstractNumId="39" w15:restartNumberingAfterBreak="0">
     <w:nsid w:val="6EBE2C0A"/>
     <w:multiLevelType w:val="hybridMultilevel"/>
     <w:tmpl w:val="93F4A2D0"/>
@@ -14746,7 +15085,7 @@
       </w:rPr>
     </w:lvl>
   </w:abstractNum>
-  <w:abstractNum w:abstractNumId="39" w15:restartNumberingAfterBreak="0">
+  <w:abstractNum w:abstractNumId="40" w15:restartNumberingAfterBreak="0">
     <w:nsid w:val="78A40399"/>
     <w:multiLevelType w:val="hybridMultilevel"/>
     <w:tmpl w:val="42EE198E"/>
@@ -14865,7 +15204,7 @@
       </w:rPr>
     </w:lvl>
   </w:abstractNum>
-  <w:abstractNum w:abstractNumId="40" w15:restartNumberingAfterBreak="0">
+  <w:abstractNum w:abstractNumId="41" w15:restartNumberingAfterBreak="0">
     <w:nsid w:val="795628FF"/>
     <w:multiLevelType w:val="hybridMultilevel"/>
     <w:tmpl w:val="F84AB7C6"/>
@@ -14979,7 +15318,7 @@
       </w:rPr>
     </w:lvl>
   </w:abstractNum>
-  <w:abstractNum w:abstractNumId="41" w15:restartNumberingAfterBreak="0">
+  <w:abstractNum w:abstractNumId="42" w15:restartNumberingAfterBreak="0">
     <w:nsid w:val="7A3D4A85"/>
     <w:multiLevelType w:val="hybridMultilevel"/>
     <w:tmpl w:val="423A36EA"/>
@@ -15098,7 +15437,7 @@
       </w:rPr>
     </w:lvl>
   </w:abstractNum>
-  <w:abstractNum w:abstractNumId="42" w15:restartNumberingAfterBreak="0">
+  <w:abstractNum w:abstractNumId="43" w15:restartNumberingAfterBreak="0">
     <w:nsid w:val="7EB247F8"/>
     <w:multiLevelType w:val="hybridMultilevel"/>
     <w:tmpl w:val="D674DEEC"/>
@@ -15195,73 +15534,73 @@
     <w:abstractNumId w:val="14"/>
   </w:num>
   <w:num w:numId="2" w16cid:durableId="864828831">
-    <w:abstractNumId w:val="22"/>
+    <w:abstractNumId w:val="23"/>
   </w:num>
   <w:num w:numId="3" w16cid:durableId="712391186">
     <w:abstractNumId w:val="13"/>
   </w:num>
   <w:num w:numId="4" w16cid:durableId="1253011312">
+    <w:abstractNumId w:val="40"/>
+  </w:num>
+  <w:num w:numId="5" w16cid:durableId="560598000">
+    <w:abstractNumId w:val="29"/>
+  </w:num>
+  <w:num w:numId="6" w16cid:durableId="872035568">
+    <w:abstractNumId w:val="20"/>
+  </w:num>
+  <w:num w:numId="7" w16cid:durableId="1649356860">
     <w:abstractNumId w:val="39"/>
   </w:num>
-  <w:num w:numId="5" w16cid:durableId="560598000">
-    <w:abstractNumId w:val="28"/>
-  </w:num>
-  <w:num w:numId="6" w16cid:durableId="872035568">
-    <w:abstractNumId w:val="19"/>
-  </w:num>
-  <w:num w:numId="7" w16cid:durableId="1649356860">
-    <w:abstractNumId w:val="38"/>
-  </w:num>
   <w:num w:numId="8" w16cid:durableId="2059891472">
-    <w:abstractNumId w:val="23"/>
+    <w:abstractNumId w:val="24"/>
   </w:num>
   <w:num w:numId="9" w16cid:durableId="428546468">
     <w:abstractNumId w:val="11"/>
   </w:num>
   <w:num w:numId="10" w16cid:durableId="457800917">
-    <w:abstractNumId w:val="42"/>
+    <w:abstractNumId w:val="43"/>
   </w:num>
   <w:num w:numId="11" w16cid:durableId="1497725977">
     <w:abstractNumId w:val="15"/>
   </w:num>
   <w:num w:numId="12" w16cid:durableId="1041789126">
-    <w:abstractNumId w:val="18"/>
+    <w:abstractNumId w:val="19"/>
   </w:num>
   <w:num w:numId="13" w16cid:durableId="963121479">
+    <w:abstractNumId w:val="34"/>
+  </w:num>
+  <w:num w:numId="14" w16cid:durableId="735511546">
+    <w:abstractNumId w:val="28"/>
+  </w:num>
+  <w:num w:numId="15" w16cid:durableId="94912002">
+    <w:abstractNumId w:val="22"/>
+  </w:num>
+  <w:num w:numId="16" w16cid:durableId="1367170452">
     <w:abstractNumId w:val="33"/>
   </w:num>
-  <w:num w:numId="14" w16cid:durableId="735511546">
-    <w:abstractNumId w:val="27"/>
-  </w:num>
-  <w:num w:numId="15" w16cid:durableId="94912002">
-    <w:abstractNumId w:val="21"/>
-  </w:num>
-  <w:num w:numId="16" w16cid:durableId="1367170452">
-    <w:abstractNumId w:val="32"/>
-  </w:num>
   <w:num w:numId="17" w16cid:durableId="667246199">
-    <w:abstractNumId w:val="24"/>
+    <w:abstractNumId w:val="25"/>
   </w:num>
   <w:num w:numId="18" w16cid:durableId="937953550">
     <w:abstractNumId w:val="17"/>
   </w:num>
   <w:num w:numId="19" w16cid:durableId="1620407261">
-    <w:abstractNumId w:val="30"/>
+    <w:abstractNumId w:val="31"/>
   </w:num>
   <w:num w:numId="20" w16cid:durableId="322440578">
-    <w:abstractNumId w:val="37"/>
+    <w:abstractNumId w:val="38"/>
   </w:num>
   <w:num w:numId="21" w16cid:durableId="713963553">
-    <w:abstractNumId w:val="41"/>
+    <w:abstractNumId w:val="42"/>
   </w:num>
   <w:num w:numId="22" w16cid:durableId="834951847">
-    <w:abstractNumId w:val="35"/>
+    <w:abstractNumId w:val="36"/>
   </w:num>
   <w:num w:numId="23" w16cid:durableId="1440220150">
-    <w:abstractNumId w:val="26"/>
+    <w:abstractNumId w:val="27"/>
   </w:num>
   <w:num w:numId="24" w16cid:durableId="23411824">
-    <w:abstractNumId w:val="25"/>
+    <w:abstractNumId w:val="26"/>
   </w:num>
   <w:num w:numId="25" w16cid:durableId="1960185317">
     <w:abstractNumId w:val="16"/>
@@ -15270,19 +15609,19 @@
     <w:abstractNumId w:val="12"/>
   </w:num>
   <w:num w:numId="27" w16cid:durableId="1371226294">
-    <w:abstractNumId w:val="36"/>
+    <w:abstractNumId w:val="37"/>
   </w:num>
   <w:num w:numId="28" w16cid:durableId="1897743433">
-    <w:abstractNumId w:val="20"/>
+    <w:abstractNumId w:val="21"/>
   </w:num>
   <w:num w:numId="29" w16cid:durableId="2145657012">
-    <w:abstractNumId w:val="34"/>
+    <w:abstractNumId w:val="35"/>
   </w:num>
   <w:num w:numId="30" w16cid:durableId="652413288">
-    <w:abstractNumId w:val="29"/>
+    <w:abstractNumId w:val="30"/>
   </w:num>
   <w:num w:numId="31" w16cid:durableId="171530725">
-    <w:abstractNumId w:val="31"/>
+    <w:abstractNumId w:val="32"/>
   </w:num>
   <w:num w:numId="32" w16cid:durableId="1013529352">
     <w:abstractNumId w:val="10"/>
@@ -15318,7 +15657,10 @@
     <w:abstractNumId w:val="0"/>
   </w:num>
   <w:num w:numId="43" w16cid:durableId="145630008">
-    <w:abstractNumId w:val="40"/>
+    <w:abstractNumId w:val="41"/>
+  </w:num>
+  <w:num w:numId="44" w16cid:durableId="1171720935">
+    <w:abstractNumId w:val="18"/>
   </w:num>
 </w:numbering>
 </file>
@@ -15795,7 +16137,6 @@
   <w:style w:type="character" w:default="1" w:styleId="DefaultParagraphFont">
     <w:name w:val="Default Paragraph Font"/>
     <w:uiPriority w:val="1"/>
-    <w:semiHidden/>
     <w:unhideWhenUsed/>
   </w:style>
   <w:style w:type="table" w:default="1" w:styleId="TableNormal">
@@ -16694,10 +17035,21 @@
 </file>
 
 <file path=customXml/item1.xml><?xml version="1.0" encoding="utf-8"?>
-<b:Sources xmlns:b="http://schemas.openxmlformats.org/officeDocument/2006/bibliography" xmlns="http://schemas.openxmlformats.org/officeDocument/2006/bibliography" SelectedStyle="\APA.XSL" StyleName="APA"/>
+<p:properties xmlns:p="http://schemas.microsoft.com/office/2006/metadata/properties" xmlns:xsi="http://www.w3.org/2001/XMLSchema-instance" xmlns:pc="http://schemas.microsoft.com/office/infopath/2007/PartnerControls">
+  <documentManagement/>
+</p:properties>
 </file>
 
 <file path=customXml/item2.xml><?xml version="1.0" encoding="utf-8"?>
+<?mso-contentType ?>
+<FormTemplates xmlns="http://schemas.microsoft.com/sharepoint/v3/contenttype/forms">
+  <Display>DocumentLibraryForm</Display>
+  <Edit>DocumentLibraryForm</Edit>
+  <New>DocumentLibraryForm</New>
+</FormTemplates>
+</file>
+
+<file path=customXml/item3.xml><?xml version="1.0" encoding="utf-8"?>
 <ct:contentTypeSchema xmlns:ct="http://schemas.microsoft.com/office/2006/metadata/contentType" xmlns:ma="http://schemas.microsoft.com/office/2006/metadata/properties/metaAttributes" ct:_="" ma:_="" ma:contentTypeName="Document" ma:contentTypeID="0x010100789228CC6A44AF4CA7AA75556BDBBD43" ma:contentTypeVersion="7" ma:contentTypeDescription="Create a new document." ma:contentTypeScope="" ma:versionID="511f31351c31edddea91a4d8a71d9f2d">
   <xsd:schema xmlns:xsd="http://www.w3.org/2001/XMLSchema" xmlns:xs="http://www.w3.org/2001/XMLSchema" xmlns:p="http://schemas.microsoft.com/office/2006/metadata/properties" xmlns:ns2="c4a67b72-24b4-4c63-8dd2-d99fc101f2db" xmlns:ns3="2ff5ea74-e448-4ec1-84a4-6a173c00e546" targetNamespace="http://schemas.microsoft.com/office/2006/metadata/properties" ma:root="true" ma:fieldsID="08ed5d649a3c10a7933abeabfdfede16" ns2:_="" ns3:_="">
     <xsd:import namespace="c4a67b72-24b4-4c63-8dd2-d99fc101f2db"/>
@@ -16882,30 +17234,28 @@
 </ct:contentTypeSchema>
 </file>
 
-<file path=customXml/item3.xml><?xml version="1.0" encoding="utf-8"?>
-<?mso-contentType ?>
-<FormTemplates xmlns="http://schemas.microsoft.com/sharepoint/v3/contenttype/forms">
-  <Display>DocumentLibraryForm</Display>
-  <Edit>DocumentLibraryForm</Edit>
-  <New>DocumentLibraryForm</New>
-</FormTemplates>
-</file>
-
 <file path=customXml/item4.xml><?xml version="1.0" encoding="utf-8"?>
-<p:properties xmlns:p="http://schemas.microsoft.com/office/2006/metadata/properties" xmlns:xsi="http://www.w3.org/2001/XMLSchema-instance" xmlns:pc="http://schemas.microsoft.com/office/infopath/2007/PartnerControls">
-  <documentManagement/>
-</p:properties>
+<b:Sources xmlns:b="http://schemas.openxmlformats.org/officeDocument/2006/bibliography" xmlns="http://schemas.openxmlformats.org/officeDocument/2006/bibliography" SelectedStyle="\APA.XSL" StyleName="APA"/>
 </file>
 
 <file path=customXml/itemProps1.xml><?xml version="1.0" encoding="utf-8"?>
-<ds:datastoreItem xmlns:ds="http://schemas.openxmlformats.org/officeDocument/2006/customXml" ds:itemID="{10B4C8F5-610E-46EF-88CA-415FF8D0EBB9}">
+<ds:datastoreItem xmlns:ds="http://schemas.openxmlformats.org/officeDocument/2006/customXml" ds:itemID="{14A4DA82-A2C0-4DC3-ABA8-D4084DAF5C4A}">
   <ds:schemaRefs>
-    <ds:schemaRef ds:uri="http://schemas.openxmlformats.org/officeDocument/2006/bibliography"/>
+    <ds:schemaRef ds:uri="http://schemas.microsoft.com/office/2006/metadata/properties"/>
+    <ds:schemaRef ds:uri="http://schemas.microsoft.com/office/infopath/2007/PartnerControls"/>
   </ds:schemaRefs>
 </ds:datastoreItem>
 </file>
 
 <file path=customXml/itemProps2.xml><?xml version="1.0" encoding="utf-8"?>
+<ds:datastoreItem xmlns:ds="http://schemas.openxmlformats.org/officeDocument/2006/customXml" ds:itemID="{F93FE46D-7A21-4890-94D0-D6FE8F77B4FB}">
+  <ds:schemaRefs>
+    <ds:schemaRef ds:uri="http://schemas.microsoft.com/sharepoint/v3/contenttype/forms"/>
+  </ds:schemaRefs>
+</ds:datastoreItem>
+</file>
+
+<file path=customXml/itemProps3.xml><?xml version="1.0" encoding="utf-8"?>
 <ds:datastoreItem xmlns:ds="http://schemas.openxmlformats.org/officeDocument/2006/customXml" ds:itemID="{DC655877-3E80-4787-B3F6-D5AD08533A17}">
   <ds:schemaRefs>
     <ds:schemaRef ds:uri="http://schemas.microsoft.com/office/2006/metadata/contentType"/>
@@ -16924,19 +17274,10 @@
 </ds:datastoreItem>
 </file>
 
-<file path=customXml/itemProps3.xml><?xml version="1.0" encoding="utf-8"?>
-<ds:datastoreItem xmlns:ds="http://schemas.openxmlformats.org/officeDocument/2006/customXml" ds:itemID="{F93FE46D-7A21-4890-94D0-D6FE8F77B4FB}">
+<file path=customXml/itemProps4.xml><?xml version="1.0" encoding="utf-8"?>
+<ds:datastoreItem xmlns:ds="http://schemas.openxmlformats.org/officeDocument/2006/customXml" ds:itemID="{10B4C8F5-610E-46EF-88CA-415FF8D0EBB9}">
   <ds:schemaRefs>
-    <ds:schemaRef ds:uri="http://schemas.microsoft.com/sharepoint/v3/contenttype/forms"/>
-  </ds:schemaRefs>
-</ds:datastoreItem>
-</file>
-
-<file path=customXml/itemProps4.xml><?xml version="1.0" encoding="utf-8"?>
-<ds:datastoreItem xmlns:ds="http://schemas.openxmlformats.org/officeDocument/2006/customXml" ds:itemID="{14A4DA82-A2C0-4DC3-ABA8-D4084DAF5C4A}">
-  <ds:schemaRefs>
-    <ds:schemaRef ds:uri="http://schemas.microsoft.com/office/2006/metadata/properties"/>
-    <ds:schemaRef ds:uri="http://schemas.microsoft.com/office/infopath/2007/PartnerControls"/>
+    <ds:schemaRef ds:uri="http://schemas.openxmlformats.org/officeDocument/2006/bibliography"/>
   </ds:schemaRefs>
 </ds:datastoreItem>
 </file>
</xml_diff>